<commit_message>
Made some iteration 2 edits
</commit_message>
<xml_diff>
--- a/Phase2/Unit Tests/Unit Test Plan and Results.docx
+++ b/Phase2/Unit Tests/Unit Test Plan and Results.docx
@@ -1,6 +1,6 @@
 
 <file path=word/document.xml><?xml version="1.0" encoding="utf-8"?>
-<w:document xmlns:wpc="http://schemas.microsoft.com/office/word/2010/wordprocessingCanvas" xmlns:cx="http://schemas.microsoft.com/office/drawing/2014/chartex" xmlns:mc="http://schemas.openxmlformats.org/markup-compatibility/2006" xmlns:o="urn:schemas-microsoft-com:office:office" xmlns:r="http://schemas.openxmlformats.org/officeDocument/2006/relationships" xmlns:m="http://schemas.openxmlformats.org/officeDocument/2006/math" xmlns:v="urn:schemas-microsoft-com:vml" xmlns:wp14="http://schemas.microsoft.com/office/word/2010/wordprocessingDrawing" xmlns:wp="http://schemas.openxmlformats.org/drawingml/2006/wordprocessingDrawing" xmlns:w10="urn:schemas-microsoft-com:office:word" xmlns:w="http://schemas.openxmlformats.org/wordprocessingml/2006/main" xmlns:w14="http://schemas.microsoft.com/office/word/2010/wordml" xmlns:w15="http://schemas.microsoft.com/office/word/2012/wordml" xmlns:w16se="http://schemas.microsoft.com/office/word/2015/wordml/symex" xmlns:wpg="http://schemas.microsoft.com/office/word/2010/wordprocessingGroup" xmlns:wpi="http://schemas.microsoft.com/office/word/2010/wordprocessingInk" xmlns:wne="http://schemas.microsoft.com/office/word/2006/wordml" xmlns:wps="http://schemas.microsoft.com/office/word/2010/wordprocessingShape" mc:Ignorable="w14 w15 w16se wp14">
+<w:document xmlns:wpc="http://schemas.microsoft.com/office/word/2010/wordprocessingCanvas" xmlns:cx="http://schemas.microsoft.com/office/drawing/2014/chartex" xmlns:cx1="http://schemas.microsoft.com/office/drawing/2015/9/8/chartex" xmlns:cx2="http://schemas.microsoft.com/office/drawing/2015/10/21/chartex" xmlns:cx3="http://schemas.microsoft.com/office/drawing/2016/5/9/chartex" xmlns:cx4="http://schemas.microsoft.com/office/drawing/2016/5/10/chartex" xmlns:cx5="http://schemas.microsoft.com/office/drawing/2016/5/11/chartex" xmlns:cx6="http://schemas.microsoft.com/office/drawing/2016/5/12/chartex" xmlns:cx7="http://schemas.microsoft.com/office/drawing/2016/5/13/chartex" xmlns:cx8="http://schemas.microsoft.com/office/drawing/2016/5/14/chartex" xmlns:mc="http://schemas.openxmlformats.org/markup-compatibility/2006" xmlns:aink="http://schemas.microsoft.com/office/drawing/2016/ink" xmlns:am3d="http://schemas.microsoft.com/office/drawing/2017/model3d" xmlns:o="urn:schemas-microsoft-com:office:office" xmlns:r="http://schemas.openxmlformats.org/officeDocument/2006/relationships" xmlns:m="http://schemas.openxmlformats.org/officeDocument/2006/math" xmlns:v="urn:schemas-microsoft-com:vml" xmlns:wp14="http://schemas.microsoft.com/office/word/2010/wordprocessingDrawing" xmlns:wp="http://schemas.openxmlformats.org/drawingml/2006/wordprocessingDrawing" xmlns:w10="urn:schemas-microsoft-com:office:word" xmlns:w="http://schemas.openxmlformats.org/wordprocessingml/2006/main" xmlns:w14="http://schemas.microsoft.com/office/word/2010/wordml" xmlns:w15="http://schemas.microsoft.com/office/word/2012/wordml" xmlns:w16cid="http://schemas.microsoft.com/office/word/2016/wordml/cid" xmlns:w16se="http://schemas.microsoft.com/office/word/2015/wordml/symex" xmlns:wpg="http://schemas.microsoft.com/office/word/2010/wordprocessingGroup" xmlns:wpi="http://schemas.microsoft.com/office/word/2010/wordprocessingInk" xmlns:wne="http://schemas.microsoft.com/office/word/2006/wordml" xmlns:wps="http://schemas.microsoft.com/office/word/2010/wordprocessingShape" mc:Ignorable="w14 w15 w16se w16cid wp14">
   <w:body>
     <w:p>
       <w:pPr>
@@ -222,16 +222,8 @@
               <w:rPr>
                 <w:rFonts w:eastAsia="Calibri" w:cs="Times New Roman"/>
               </w:rPr>
-              <w:t xml:space="preserve">Michal </w:t>
-            </w:r>
-            <w:proofErr w:type="spellStart"/>
-            <w:r>
-              <w:rPr>
-                <w:rFonts w:eastAsia="Calibri" w:cs="Times New Roman"/>
-              </w:rPr>
-              <w:t>Drahorat</w:t>
-            </w:r>
-            <w:proofErr w:type="spellEnd"/>
+              <w:t>Michal Drahorat</w:t>
+            </w:r>
             <w:r>
               <w:rPr>
                 <w:rFonts w:eastAsia="Calibri" w:cs="Times New Roman"/>
@@ -667,7 +659,6 @@
                 <w:rFonts w:eastAsia="Calibri" w:cs="Times New Roman"/>
               </w:rPr>
             </w:pPr>
-            <w:bookmarkStart w:id="0" w:name="_GoBack"/>
             <w:proofErr w:type="spellStart"/>
             <w:r>
               <w:rPr>
@@ -675,7 +666,6 @@
               </w:rPr>
               <w:t>AddGame</w:t>
             </w:r>
-            <w:bookmarkEnd w:id="0"/>
             <w:proofErr w:type="spellEnd"/>
           </w:p>
         </w:tc>
@@ -1526,13 +1516,7 @@
               <w:rPr>
                 <w:rFonts w:eastAsia="Calibri" w:cs="Times New Roman"/>
               </w:rPr>
-              <w:t xml:space="preserve">Event successfully </w:t>
-            </w:r>
-            <w:r>
-              <w:rPr>
-                <w:rFonts w:eastAsia="Calibri" w:cs="Times New Roman"/>
-              </w:rPr>
-              <w:t>deleted</w:t>
+              <w:t>Event successfully deleted</w:t>
             </w:r>
           </w:p>
         </w:tc>
@@ -1890,13 +1874,7 @@
               <w:rPr>
                 <w:rFonts w:eastAsia="Calibri" w:cs="Times New Roman"/>
               </w:rPr>
-              <w:t>ProduceInvalid</w:t>
-            </w:r>
-            <w:r>
-              <w:rPr>
-                <w:rFonts w:eastAsia="Calibri" w:cs="Times New Roman"/>
-              </w:rPr>
-              <w:t>Report</w:t>
+              <w:t>ProduceInvalidReport</w:t>
             </w:r>
             <w:proofErr w:type="spellEnd"/>
           </w:p>
@@ -3149,6 +3127,368 @@
       </w:tr>
     </w:tbl>
     <w:p/>
+    <w:p>
+      <w:r>
+        <w:br w:type="page"/>
+      </w:r>
+    </w:p>
+    <w:tbl>
+      <w:tblPr>
+        <w:tblStyle w:val="TableGrid5"/>
+        <w:tblW w:w="10435" w:type="dxa"/>
+        <w:jc w:val="center"/>
+        <w:tblLook w:val="04A0" w:firstRow="1" w:lastRow="0" w:firstColumn="1" w:lastColumn="0" w:noHBand="0" w:noVBand="1"/>
+      </w:tblPr>
+      <w:tblGrid>
+        <w:gridCol w:w="1895"/>
+        <w:gridCol w:w="3810"/>
+        <w:gridCol w:w="1713"/>
+        <w:gridCol w:w="3017"/>
+      </w:tblGrid>
+      <w:tr>
+        <w:trPr>
+          <w:trHeight w:val="440"/>
+          <w:jc w:val="center"/>
+        </w:trPr>
+        <w:tc>
+          <w:tcPr>
+            <w:tcW w:w="1895" w:type="dxa"/>
+            <w:tcBorders>
+              <w:top w:val="single" w:sz="4" w:space="0" w:color="auto"/>
+              <w:left w:val="single" w:sz="4" w:space="0" w:color="auto"/>
+              <w:bottom w:val="single" w:sz="4" w:space="0" w:color="auto"/>
+              <w:right w:val="single" w:sz="4" w:space="0" w:color="auto"/>
+            </w:tcBorders>
+            <w:shd w:val="clear" w:color="auto" w:fill="DBDBDB" w:themeFill="accent3" w:themeFillTint="66"/>
+            <w:vAlign w:val="center"/>
+            <w:hideMark/>
+          </w:tcPr>
+          <w:p>
+            <w:pPr>
+              <w:jc w:val="right"/>
+              <w:rPr>
+                <w:rFonts w:eastAsia="Calibri" w:cs="Times New Roman"/>
+              </w:rPr>
+            </w:pPr>
+            <w:r>
+              <w:rPr>
+                <w:rFonts w:eastAsia="Calibri" w:cs="Times New Roman"/>
+              </w:rPr>
+              <w:lastRenderedPageBreak/>
+              <w:t>Project name:</w:t>
+            </w:r>
+          </w:p>
+        </w:tc>
+        <w:tc>
+          <w:tcPr>
+            <w:tcW w:w="8540" w:type="dxa"/>
+            <w:gridSpan w:val="3"/>
+            <w:tcBorders>
+              <w:top w:val="single" w:sz="4" w:space="0" w:color="auto"/>
+              <w:left w:val="single" w:sz="4" w:space="0" w:color="auto"/>
+              <w:bottom w:val="single" w:sz="4" w:space="0" w:color="auto"/>
+              <w:right w:val="single" w:sz="4" w:space="0" w:color="auto"/>
+            </w:tcBorders>
+            <w:vAlign w:val="center"/>
+            <w:hideMark/>
+          </w:tcPr>
+          <w:p>
+            <w:pPr>
+              <w:rPr>
+                <w:rFonts w:eastAsia="Calibri" w:cs="Times New Roman"/>
+              </w:rPr>
+            </w:pPr>
+            <w:proofErr w:type="spellStart"/>
+            <w:r>
+              <w:rPr>
+                <w:rFonts w:eastAsia="Calibri" w:cs="Times New Roman"/>
+              </w:rPr>
+              <w:t>GameSnipe</w:t>
+            </w:r>
+            <w:proofErr w:type="spellEnd"/>
+          </w:p>
+        </w:tc>
+      </w:tr>
+      <w:tr>
+        <w:trPr>
+          <w:trHeight w:val="440"/>
+          <w:jc w:val="center"/>
+        </w:trPr>
+        <w:tc>
+          <w:tcPr>
+            <w:tcW w:w="1895" w:type="dxa"/>
+            <w:tcBorders>
+              <w:top w:val="single" w:sz="4" w:space="0" w:color="auto"/>
+              <w:left w:val="single" w:sz="4" w:space="0" w:color="auto"/>
+              <w:bottom w:val="single" w:sz="4" w:space="0" w:color="auto"/>
+              <w:right w:val="single" w:sz="4" w:space="0" w:color="auto"/>
+            </w:tcBorders>
+            <w:shd w:val="clear" w:color="auto" w:fill="DBDBDB" w:themeFill="accent3" w:themeFillTint="66"/>
+            <w:vAlign w:val="center"/>
+            <w:hideMark/>
+          </w:tcPr>
+          <w:p>
+            <w:pPr>
+              <w:jc w:val="right"/>
+              <w:rPr>
+                <w:rFonts w:eastAsia="Calibri" w:cs="Times New Roman"/>
+              </w:rPr>
+            </w:pPr>
+            <w:r>
+              <w:rPr>
+                <w:rFonts w:eastAsia="Calibri" w:cs="Times New Roman"/>
+              </w:rPr>
+              <w:t>Module (e.g., class) name:</w:t>
+            </w:r>
+          </w:p>
+        </w:tc>
+        <w:tc>
+          <w:tcPr>
+            <w:tcW w:w="8540" w:type="dxa"/>
+            <w:gridSpan w:val="3"/>
+            <w:tcBorders>
+              <w:top w:val="single" w:sz="4" w:space="0" w:color="auto"/>
+              <w:left w:val="single" w:sz="4" w:space="0" w:color="auto"/>
+              <w:bottom w:val="single" w:sz="4" w:space="0" w:color="auto"/>
+              <w:right w:val="single" w:sz="4" w:space="0" w:color="auto"/>
+            </w:tcBorders>
+            <w:vAlign w:val="center"/>
+          </w:tcPr>
+          <w:p>
+            <w:pPr>
+              <w:rPr>
+                <w:rFonts w:eastAsia="Calibri" w:cs="Times New Roman"/>
+              </w:rPr>
+            </w:pPr>
+            <w:r>
+              <w:rPr>
+                <w:rFonts w:eastAsia="Calibri" w:cs="Times New Roman"/>
+              </w:rPr>
+              <w:t>Event.cs</w:t>
+            </w:r>
+            <w:bookmarkStart w:id="0" w:name="_GoBack"/>
+            <w:bookmarkEnd w:id="0"/>
+          </w:p>
+        </w:tc>
+      </w:tr>
+      <w:tr>
+        <w:trPr>
+          <w:trHeight w:val="440"/>
+          <w:jc w:val="center"/>
+        </w:trPr>
+        <w:tc>
+          <w:tcPr>
+            <w:tcW w:w="1895" w:type="dxa"/>
+            <w:tcBorders>
+              <w:top w:val="single" w:sz="4" w:space="0" w:color="auto"/>
+              <w:left w:val="single" w:sz="4" w:space="0" w:color="auto"/>
+              <w:bottom w:val="single" w:sz="4" w:space="0" w:color="auto"/>
+              <w:right w:val="single" w:sz="4" w:space="0" w:color="auto"/>
+            </w:tcBorders>
+            <w:shd w:val="clear" w:color="auto" w:fill="DBDBDB" w:themeFill="accent3" w:themeFillTint="66"/>
+            <w:vAlign w:val="center"/>
+            <w:hideMark/>
+          </w:tcPr>
+          <w:p>
+            <w:pPr>
+              <w:jc w:val="right"/>
+              <w:rPr>
+                <w:rFonts w:eastAsia="Calibri" w:cs="Times New Roman"/>
+              </w:rPr>
+            </w:pPr>
+            <w:r>
+              <w:rPr>
+                <w:rFonts w:eastAsia="Calibri" w:cs="Times New Roman"/>
+              </w:rPr>
+              <w:t>Designed by:</w:t>
+            </w:r>
+          </w:p>
+        </w:tc>
+        <w:tc>
+          <w:tcPr>
+            <w:tcW w:w="3810" w:type="dxa"/>
+            <w:tcBorders>
+              <w:top w:val="single" w:sz="4" w:space="0" w:color="auto"/>
+              <w:left w:val="single" w:sz="4" w:space="0" w:color="auto"/>
+              <w:bottom w:val="single" w:sz="4" w:space="0" w:color="auto"/>
+              <w:right w:val="single" w:sz="4" w:space="0" w:color="auto"/>
+            </w:tcBorders>
+            <w:vAlign w:val="center"/>
+          </w:tcPr>
+          <w:p>
+            <w:pPr>
+              <w:rPr>
+                <w:rFonts w:eastAsia="Calibri" w:cs="Times New Roman"/>
+              </w:rPr>
+            </w:pPr>
+            <w:r>
+              <w:rPr>
+                <w:rFonts w:eastAsia="Calibri" w:cs="Times New Roman"/>
+              </w:rPr>
+              <w:t>Michal Drahorat and Brody Gartner</w:t>
+            </w:r>
+          </w:p>
+        </w:tc>
+        <w:tc>
+          <w:tcPr>
+            <w:tcW w:w="1713" w:type="dxa"/>
+            <w:tcBorders>
+              <w:top w:val="single" w:sz="4" w:space="0" w:color="auto"/>
+              <w:left w:val="single" w:sz="4" w:space="0" w:color="auto"/>
+              <w:bottom w:val="single" w:sz="4" w:space="0" w:color="auto"/>
+              <w:right w:val="single" w:sz="4" w:space="0" w:color="auto"/>
+            </w:tcBorders>
+            <w:shd w:val="clear" w:color="auto" w:fill="DBDBDB" w:themeFill="accent3" w:themeFillTint="66"/>
+            <w:vAlign w:val="center"/>
+            <w:hideMark/>
+          </w:tcPr>
+          <w:p>
+            <w:pPr>
+              <w:jc w:val="right"/>
+              <w:rPr>
+                <w:rFonts w:eastAsia="Calibri" w:cs="Times New Roman"/>
+              </w:rPr>
+            </w:pPr>
+            <w:r>
+              <w:rPr>
+                <w:rFonts w:eastAsia="Calibri" w:cs="Times New Roman"/>
+              </w:rPr>
+              <w:t>Design date:</w:t>
+            </w:r>
+          </w:p>
+        </w:tc>
+        <w:tc>
+          <w:tcPr>
+            <w:tcW w:w="3017" w:type="dxa"/>
+            <w:tcBorders>
+              <w:top w:val="single" w:sz="4" w:space="0" w:color="auto"/>
+              <w:left w:val="single" w:sz="4" w:space="0" w:color="auto"/>
+              <w:bottom w:val="single" w:sz="4" w:space="0" w:color="auto"/>
+              <w:right w:val="single" w:sz="4" w:space="0" w:color="auto"/>
+            </w:tcBorders>
+            <w:vAlign w:val="center"/>
+            <w:hideMark/>
+          </w:tcPr>
+          <w:p>
+            <w:pPr>
+              <w:jc w:val="right"/>
+              <w:rPr>
+                <w:rFonts w:eastAsia="Calibri" w:cs="Times New Roman"/>
+              </w:rPr>
+            </w:pPr>
+            <w:r>
+              <w:rPr>
+                <w:rFonts w:eastAsia="Calibri" w:cs="Times New Roman"/>
+              </w:rPr>
+              <w:t>October 6, 2017</w:t>
+            </w:r>
+          </w:p>
+        </w:tc>
+      </w:tr>
+      <w:tr>
+        <w:trPr>
+          <w:trHeight w:val="530"/>
+          <w:jc w:val="center"/>
+        </w:trPr>
+        <w:tc>
+          <w:tcPr>
+            <w:tcW w:w="1895" w:type="dxa"/>
+            <w:tcBorders>
+              <w:top w:val="single" w:sz="4" w:space="0" w:color="auto"/>
+              <w:left w:val="single" w:sz="4" w:space="0" w:color="auto"/>
+              <w:bottom w:val="single" w:sz="4" w:space="0" w:color="auto"/>
+              <w:right w:val="single" w:sz="4" w:space="0" w:color="auto"/>
+            </w:tcBorders>
+            <w:shd w:val="clear" w:color="auto" w:fill="DBDBDB" w:themeFill="accent3" w:themeFillTint="66"/>
+            <w:vAlign w:val="center"/>
+            <w:hideMark/>
+          </w:tcPr>
+          <w:p>
+            <w:pPr>
+              <w:jc w:val="right"/>
+              <w:rPr>
+                <w:rFonts w:eastAsia="Calibri" w:cs="Times New Roman"/>
+              </w:rPr>
+            </w:pPr>
+            <w:r>
+              <w:rPr>
+                <w:rFonts w:eastAsia="Calibri" w:cs="Times New Roman"/>
+              </w:rPr>
+              <w:t>Executed by:</w:t>
+            </w:r>
+          </w:p>
+        </w:tc>
+        <w:tc>
+          <w:tcPr>
+            <w:tcW w:w="3810" w:type="dxa"/>
+            <w:tcBorders>
+              <w:top w:val="single" w:sz="4" w:space="0" w:color="auto"/>
+              <w:left w:val="single" w:sz="4" w:space="0" w:color="auto"/>
+              <w:bottom w:val="single" w:sz="4" w:space="0" w:color="auto"/>
+              <w:right w:val="single" w:sz="4" w:space="0" w:color="auto"/>
+            </w:tcBorders>
+            <w:vAlign w:val="center"/>
+          </w:tcPr>
+          <w:p>
+            <w:pPr>
+              <w:rPr>
+                <w:rFonts w:eastAsia="Calibri" w:cs="Times New Roman"/>
+              </w:rPr>
+            </w:pPr>
+          </w:p>
+        </w:tc>
+        <w:tc>
+          <w:tcPr>
+            <w:tcW w:w="1713" w:type="dxa"/>
+            <w:tcBorders>
+              <w:top w:val="single" w:sz="4" w:space="0" w:color="auto"/>
+              <w:left w:val="single" w:sz="4" w:space="0" w:color="auto"/>
+              <w:bottom w:val="single" w:sz="4" w:space="0" w:color="auto"/>
+              <w:right w:val="single" w:sz="4" w:space="0" w:color="auto"/>
+            </w:tcBorders>
+            <w:shd w:val="clear" w:color="auto" w:fill="DBDBDB" w:themeFill="accent3" w:themeFillTint="66"/>
+            <w:vAlign w:val="center"/>
+            <w:hideMark/>
+          </w:tcPr>
+          <w:p>
+            <w:pPr>
+              <w:jc w:val="right"/>
+              <w:rPr>
+                <w:rFonts w:eastAsia="Calibri" w:cs="Times New Roman"/>
+              </w:rPr>
+            </w:pPr>
+            <w:r>
+              <w:rPr>
+                <w:rFonts w:eastAsia="Calibri" w:cs="Times New Roman"/>
+              </w:rPr>
+              <w:t>Execution date:</w:t>
+            </w:r>
+          </w:p>
+        </w:tc>
+        <w:tc>
+          <w:tcPr>
+            <w:tcW w:w="3017" w:type="dxa"/>
+            <w:tcBorders>
+              <w:top w:val="single" w:sz="4" w:space="0" w:color="auto"/>
+              <w:left w:val="single" w:sz="4" w:space="0" w:color="auto"/>
+              <w:bottom w:val="single" w:sz="4" w:space="0" w:color="auto"/>
+              <w:right w:val="single" w:sz="4" w:space="0" w:color="auto"/>
+            </w:tcBorders>
+            <w:vAlign w:val="center"/>
+            <w:hideMark/>
+          </w:tcPr>
+          <w:p>
+            <w:pPr>
+              <w:jc w:val="right"/>
+              <w:rPr>
+                <w:rFonts w:eastAsia="Calibri" w:cs="Times New Roman"/>
+              </w:rPr>
+            </w:pPr>
+          </w:p>
+        </w:tc>
+      </w:tr>
+    </w:tbl>
+    <w:p/>
     <w:sectPr>
       <w:pgSz w:w="12240" w:h="15840"/>
       <w:pgMar w:top="1440" w:right="1440" w:bottom="1440" w:left="1440" w:header="720" w:footer="720" w:gutter="0"/>
@@ -3160,7 +3500,7 @@
 </file>
 
 <file path=word/numbering.xml><?xml version="1.0" encoding="utf-8"?>
-<w:numbering xmlns:wpc="http://schemas.microsoft.com/office/word/2010/wordprocessingCanvas" xmlns:cx="http://schemas.microsoft.com/office/drawing/2014/chartex" xmlns:mc="http://schemas.openxmlformats.org/markup-compatibility/2006" xmlns:o="urn:schemas-microsoft-com:office:office" xmlns:r="http://schemas.openxmlformats.org/officeDocument/2006/relationships" xmlns:m="http://schemas.openxmlformats.org/officeDocument/2006/math" xmlns:v="urn:schemas-microsoft-com:vml" xmlns:wp14="http://schemas.microsoft.com/office/word/2010/wordprocessingDrawing" xmlns:wp="http://schemas.openxmlformats.org/drawingml/2006/wordprocessingDrawing" xmlns:w10="urn:schemas-microsoft-com:office:word" xmlns:w="http://schemas.openxmlformats.org/wordprocessingml/2006/main" xmlns:w14="http://schemas.microsoft.com/office/word/2010/wordml" xmlns:w15="http://schemas.microsoft.com/office/word/2012/wordml" xmlns:w16se="http://schemas.microsoft.com/office/word/2015/wordml/symex" xmlns:wpg="http://schemas.microsoft.com/office/word/2010/wordprocessingGroup" xmlns:wpi="http://schemas.microsoft.com/office/word/2010/wordprocessingInk" xmlns:wne="http://schemas.microsoft.com/office/word/2006/wordml" xmlns:wps="http://schemas.microsoft.com/office/word/2010/wordprocessingShape" mc:Ignorable="w14 w15 w16se wp14">
+<w:numbering xmlns:wpc="http://schemas.microsoft.com/office/word/2010/wordprocessingCanvas" xmlns:cx="http://schemas.microsoft.com/office/drawing/2014/chartex" xmlns:cx1="http://schemas.microsoft.com/office/drawing/2015/9/8/chartex" xmlns:cx2="http://schemas.microsoft.com/office/drawing/2015/10/21/chartex" xmlns:cx3="http://schemas.microsoft.com/office/drawing/2016/5/9/chartex" xmlns:cx4="http://schemas.microsoft.com/office/drawing/2016/5/10/chartex" xmlns:cx5="http://schemas.microsoft.com/office/drawing/2016/5/11/chartex" xmlns:cx6="http://schemas.microsoft.com/office/drawing/2016/5/12/chartex" xmlns:cx7="http://schemas.microsoft.com/office/drawing/2016/5/13/chartex" xmlns:cx8="http://schemas.microsoft.com/office/drawing/2016/5/14/chartex" xmlns:mc="http://schemas.openxmlformats.org/markup-compatibility/2006" xmlns:aink="http://schemas.microsoft.com/office/drawing/2016/ink" xmlns:am3d="http://schemas.microsoft.com/office/drawing/2017/model3d" xmlns:o="urn:schemas-microsoft-com:office:office" xmlns:r="http://schemas.openxmlformats.org/officeDocument/2006/relationships" xmlns:m="http://schemas.openxmlformats.org/officeDocument/2006/math" xmlns:v="urn:schemas-microsoft-com:vml" xmlns:wp14="http://schemas.microsoft.com/office/word/2010/wordprocessingDrawing" xmlns:wp="http://schemas.openxmlformats.org/drawingml/2006/wordprocessingDrawing" xmlns:w10="urn:schemas-microsoft-com:office:word" xmlns:w="http://schemas.openxmlformats.org/wordprocessingml/2006/main" xmlns:w14="http://schemas.microsoft.com/office/word/2010/wordml" xmlns:w15="http://schemas.microsoft.com/office/word/2012/wordml" xmlns:w16cid="http://schemas.microsoft.com/office/word/2016/wordml/cid" xmlns:w16se="http://schemas.microsoft.com/office/word/2015/wordml/symex" xmlns:wpg="http://schemas.microsoft.com/office/word/2010/wordprocessingGroup" xmlns:wpi="http://schemas.microsoft.com/office/word/2010/wordprocessingInk" xmlns:wne="http://schemas.microsoft.com/office/word/2006/wordml" xmlns:wps="http://schemas.microsoft.com/office/word/2010/wordprocessingShape" mc:Ignorable="w14 w15 w16se w16cid wp14">
   <w:abstractNum w:abstractNumId="0" w15:restartNumberingAfterBreak="0">
     <w:nsid w:val="1AD356A1"/>
     <w:multiLevelType w:val="hybridMultilevel"/>
@@ -4109,7 +4449,7 @@
 </file>
 
 <file path=word/styles.xml><?xml version="1.0" encoding="utf-8"?>
-<w:styles xmlns:mc="http://schemas.openxmlformats.org/markup-compatibility/2006" xmlns:r="http://schemas.openxmlformats.org/officeDocument/2006/relationships" xmlns:w="http://schemas.openxmlformats.org/wordprocessingml/2006/main" xmlns:w14="http://schemas.microsoft.com/office/word/2010/wordml" xmlns:w15="http://schemas.microsoft.com/office/word/2012/wordml" xmlns:w16se="http://schemas.microsoft.com/office/word/2015/wordml/symex" mc:Ignorable="w14 w15 w16se">
+<w:styles xmlns:mc="http://schemas.openxmlformats.org/markup-compatibility/2006" xmlns:r="http://schemas.openxmlformats.org/officeDocument/2006/relationships" xmlns:w="http://schemas.openxmlformats.org/wordprocessingml/2006/main" xmlns:w14="http://schemas.microsoft.com/office/word/2010/wordml" xmlns:w15="http://schemas.microsoft.com/office/word/2012/wordml" xmlns:w16cid="http://schemas.microsoft.com/office/word/2016/wordml/cid" xmlns:w16se="http://schemas.microsoft.com/office/word/2015/wordml/symex" mc:Ignorable="w14 w15 w16se w16cid">
   <w:docDefaults>
     <w:rPrDefault>
       <w:rPr>
@@ -4125,7 +4465,7 @@
       </w:pPr>
     </w:pPrDefault>
   </w:docDefaults>
-  <w:latentStyles w:defLockedState="0" w:defUIPriority="99" w:defSemiHidden="0" w:defUnhideWhenUsed="0" w:defQFormat="0" w:count="371">
+  <w:latentStyles w:defLockedState="0" w:defUIPriority="99" w:defSemiHidden="0" w:defUnhideWhenUsed="0" w:defQFormat="0" w:count="375">
     <w:lsdException w:name="Normal" w:uiPriority="0" w:qFormat="1"/>
     <w:lsdException w:name="heading 1" w:uiPriority="9" w:qFormat="1"/>
     <w:lsdException w:name="heading 2" w:semiHidden="1" w:uiPriority="9" w:unhideWhenUsed="1" w:qFormat="1"/>
@@ -4231,7 +4571,6 @@
     <w:lsdException w:name="HTML Sample" w:semiHidden="1" w:unhideWhenUsed="1"/>
     <w:lsdException w:name="HTML Typewriter" w:semiHidden="1" w:unhideWhenUsed="1"/>
     <w:lsdException w:name="HTML Variable" w:semiHidden="1" w:unhideWhenUsed="1"/>
-    <w:lsdException w:name="Normal Table" w:semiHidden="1" w:unhideWhenUsed="1"/>
     <w:lsdException w:name="annotation subject" w:semiHidden="1" w:unhideWhenUsed="1"/>
     <w:lsdException w:name="No List" w:semiHidden="1" w:unhideWhenUsed="1"/>
     <w:lsdException w:name="Outline List 1" w:semiHidden="1" w:unhideWhenUsed="1"/>
@@ -4275,10 +4614,8 @@
     <w:lsdException w:name="Table Elegant" w:semiHidden="1" w:unhideWhenUsed="1"/>
     <w:lsdException w:name="Table Professional" w:semiHidden="1" w:unhideWhenUsed="1"/>
     <w:lsdException w:name="Table Subtle 1" w:semiHidden="1" w:unhideWhenUsed="1"/>
-    <w:lsdException w:name="Table Subtle 2" w:semiHidden="1" w:unhideWhenUsed="1"/>
     <w:lsdException w:name="Table Web 1" w:semiHidden="1" w:unhideWhenUsed="1"/>
     <w:lsdException w:name="Table Web 2" w:semiHidden="1" w:unhideWhenUsed="1"/>
-    <w:lsdException w:name="Table Web 3" w:semiHidden="1" w:unhideWhenUsed="1"/>
     <w:lsdException w:name="Balloon Text" w:semiHidden="1" w:unhideWhenUsed="1"/>
     <w:lsdException w:name="Table Grid" w:uiPriority="39"/>
     <w:lsdException w:name="Table Theme" w:semiHidden="1" w:unhideWhenUsed="1"/>
@@ -4497,6 +4834,10 @@
     <w:lsdException w:name="List Table 5 Dark Accent 6" w:uiPriority="50"/>
     <w:lsdException w:name="List Table 6 Colorful Accent 6" w:uiPriority="51"/>
     <w:lsdException w:name="List Table 7 Colorful Accent 6" w:uiPriority="52"/>
+    <w:lsdException w:name="Mention" w:semiHidden="1" w:unhideWhenUsed="1"/>
+    <w:lsdException w:name="Smart Hyperlink" w:semiHidden="1" w:unhideWhenUsed="1"/>
+    <w:lsdException w:name="Hashtag" w:semiHidden="1" w:unhideWhenUsed="1"/>
+    <w:lsdException w:name="Unresolved Mention" w:semiHidden="1" w:unhideWhenUsed="1"/>
   </w:latentStyles>
   <w:style w:type="paragraph" w:default="1" w:styleId="Normal">
     <w:name w:val="Normal"/>

</xml_diff>